<commit_message>
Video Archive Updated 01-22-22
</commit_message>
<xml_diff>
--- a/SW_Booklet_Revised.docx
+++ b/SW_Booklet_Revised.docx
@@ -60,6 +60,7 @@
                       <w:szCs w:val="20"/>
                     </w:rPr>
                   </w:pPr>
+                  <w:proofErr w:type="gramStart"/>
                   <w:r>
                     <w:rPr>
                       <w:sz w:val="18"/>
@@ -67,6 +68,7 @@
                     </w:rPr>
                     <w:t>::</w:t>
                   </w:r>
+                  <w:proofErr w:type="gramEnd"/>
                   <w:r>
                     <w:rPr>
                       <w:rFonts w:asciiTheme="minorHAnsi" w:eastAsiaTheme="minorEastAsia" w:hAnsiTheme="minorHAnsi" w:cstheme="minorBidi"/>
@@ -634,6 +636,7 @@
                       <w:shd w:val="clear" w:color="auto" w:fill="FFFFFF"/>
                     </w:rPr>
                   </w:pPr>
+                  <w:proofErr w:type="gramStart"/>
                   <w:r>
                     <w:rPr>
                       <w:rStyle w:val="verselinks"/>
@@ -645,7 +648,21 @@
                       <w:szCs w:val="24"/>
                       <w:shd w:val="clear" w:color="auto" w:fill="FFFFFF"/>
                     </w:rPr>
-                    <w:t>”Also </w:t>
+                    <w:t>”Also</w:t>
+                  </w:r>
+                  <w:proofErr w:type="gramEnd"/>
+                  <w:r>
+                    <w:rPr>
+                      <w:rStyle w:val="verselinks"/>
+                      <w:rFonts w:ascii="Segoe UI" w:hAnsi="Segoe UI" w:cs="Segoe UI"/>
+                      <w:b/>
+                      <w:bCs/>
+                      <w:color w:val="000000" w:themeColor="text1"/>
+                      <w:sz w:val="24"/>
+                      <w:szCs w:val="24"/>
+                      <w:shd w:val="clear" w:color="auto" w:fill="FFFFFF"/>
+                    </w:rPr>
+                    <w:t> </w:t>
                   </w:r>
                   <w:r>
                     <w:rPr>
@@ -751,6 +768,7 @@
                     </w:rPr>
                     <w:t>, </w:t>
                   </w:r>
+                  <w:proofErr w:type="gramStart"/>
                   <w:r>
                     <w:rPr>
                       <w:rStyle w:val="highlight"/>
@@ -764,6 +782,7 @@
                     </w:rPr>
                     <w:t>Here</w:t>
                   </w:r>
+                  <w:proofErr w:type="gramEnd"/>
                   <w:r>
                     <w:rPr>
                       <w:rStyle w:val="verselinks"/>
@@ -1486,13 +1505,23 @@
             <w:r>
               <w:t xml:space="preserve"> – “As it is written, </w:t>
             </w:r>
-            <w:r>
-              <w:rPr>
-                <w:b/>
-                <w:bCs/>
-                <w:u w:val="single"/>
-              </w:rPr>
-              <w:t>There is none righteous, no not one</w:t>
+            <w:proofErr w:type="gramStart"/>
+            <w:r>
+              <w:rPr>
+                <w:b/>
+                <w:bCs/>
+                <w:u w:val="single"/>
+              </w:rPr>
+              <w:t>There</w:t>
+            </w:r>
+            <w:proofErr w:type="gramEnd"/>
+            <w:r>
+              <w:rPr>
+                <w:b/>
+                <w:bCs/>
+                <w:u w:val="single"/>
+              </w:rPr>
+              <w:t xml:space="preserve"> is none righteous, no not one</w:t>
             </w:r>
             <w:r>
               <w:t>;”</w:t>
@@ -2228,7 +2257,15 @@
               </w:numPr>
             </w:pPr>
             <w:r>
-              <w:t>Father is one person, Son is one person, Holy Spirit is one person. This is WHO they are.</w:t>
+              <w:t xml:space="preserve">Father is one person, Son is </w:t>
+            </w:r>
+            <w:proofErr w:type="gramStart"/>
+            <w:r>
+              <w:t>one person</w:t>
+            </w:r>
+            <w:proofErr w:type="gramEnd"/>
+            <w:r>
+              <w:t>, Holy Spirit is one person. This is WHO they are.</w:t>
             </w:r>
           </w:p>
           <w:p>
@@ -2327,13 +2364,23 @@
             <w:r>
               <w:t xml:space="preserve"> – “And God said, </w:t>
             </w:r>
-            <w:r>
-              <w:rPr>
-                <w:b/>
-                <w:bCs/>
-                <w:u w:val="single"/>
-              </w:rPr>
-              <w:t>Let us make man in our image, after our likeness</w:t>
+            <w:proofErr w:type="gramStart"/>
+            <w:r>
+              <w:rPr>
+                <w:b/>
+                <w:bCs/>
+                <w:u w:val="single"/>
+              </w:rPr>
+              <w:t>Let</w:t>
+            </w:r>
+            <w:proofErr w:type="gramEnd"/>
+            <w:r>
+              <w:rPr>
+                <w:b/>
+                <w:bCs/>
+                <w:u w:val="single"/>
+              </w:rPr>
+              <w:t xml:space="preserve"> us make man in our image, after our likeness</w:t>
             </w:r>
             <w:r>
               <w:t>”</w:t>
@@ -2426,7 +2473,15 @@
               <w:t>a voice from heaven</w:t>
             </w:r>
             <w:r>
-              <w:t>, saying, This is my beloved Son, in whom I am well pleased.”</w:t>
+              <w:t xml:space="preserve">, saying, </w:t>
+            </w:r>
+            <w:proofErr w:type="gramStart"/>
+            <w:r>
+              <w:t>This</w:t>
+            </w:r>
+            <w:proofErr w:type="gramEnd"/>
+            <w:r>
+              <w:t xml:space="preserve"> is my beloved Son, in whom I am well pleased.”</w:t>
             </w:r>
           </w:p>
           <w:p>
@@ -2595,13 +2650,23 @@
             <w:r>
               <w:t xml:space="preserve">And the angel answered and said unto her, The Holy Ghost shall come upon thee, and the power of the Highest shall overshadow thee: </w:t>
             </w:r>
-            <w:r>
-              <w:rPr>
-                <w:b/>
-                <w:bCs/>
-                <w:u w:val="single"/>
-              </w:rPr>
-              <w:t>therefore also that holy thing which shall be born of thee shall be called the Son of God</w:t>
+            <w:proofErr w:type="gramStart"/>
+            <w:r>
+              <w:rPr>
+                <w:b/>
+                <w:bCs/>
+                <w:u w:val="single"/>
+              </w:rPr>
+              <w:t>therefore</w:t>
+            </w:r>
+            <w:proofErr w:type="gramEnd"/>
+            <w:r>
+              <w:rPr>
+                <w:b/>
+                <w:bCs/>
+                <w:u w:val="single"/>
+              </w:rPr>
+              <w:t xml:space="preserve"> also that holy thing which shall be born of thee shall be called the Son of God</w:t>
             </w:r>
             <w:r>
               <w:t>.</w:t>
@@ -3017,7 +3082,25 @@
                 <w:bCs/>
                 <w:u w:val="single"/>
               </w:rPr>
-              <w:t>But unto the Son he saith, Thy throne, O God</w:t>
+              <w:t>But unto the Son he saith, </w:t>
+            </w:r>
+            <w:proofErr w:type="gramStart"/>
+            <w:r>
+              <w:rPr>
+                <w:b/>
+                <w:bCs/>
+                <w:u w:val="single"/>
+              </w:rPr>
+              <w:t>Thy</w:t>
+            </w:r>
+            <w:proofErr w:type="gramEnd"/>
+            <w:r>
+              <w:rPr>
+                <w:b/>
+                <w:bCs/>
+                <w:u w:val="single"/>
+              </w:rPr>
+              <w:t> throne, O God</w:t>
             </w:r>
             <w:r>
               <w:t xml:space="preserve">, is for ever and ever: a </w:t>
@@ -3168,7 +3251,15 @@
               <w:t>Hebrews 4:15</w:t>
             </w:r>
             <w:r>
-              <w:t xml:space="preserve"> – “For we have not an high priest which cannot be touched with the feeling of our infirmities; </w:t>
+              <w:t xml:space="preserve"> – “For we have not </w:t>
+            </w:r>
+            <w:proofErr w:type="gramStart"/>
+            <w:r>
+              <w:t>an</w:t>
+            </w:r>
+            <w:proofErr w:type="gramEnd"/>
+            <w:r>
+              <w:t xml:space="preserve"> high priest which cannot be touched with the feeling of our infirmities; </w:t>
             </w:r>
             <w:r>
               <w:rPr>
@@ -3625,7 +3716,25 @@
                 <w:bCs/>
                 <w:u w:val="single"/>
               </w:rPr>
-              <w:t>Who his own self bare our sins in his own body on the tree</w:t>
+              <w:t xml:space="preserve">Who his own self </w:t>
+            </w:r>
+            <w:proofErr w:type="gramStart"/>
+            <w:r>
+              <w:rPr>
+                <w:b/>
+                <w:bCs/>
+                <w:u w:val="single"/>
+              </w:rPr>
+              <w:t>bare</w:t>
+            </w:r>
+            <w:proofErr w:type="gramEnd"/>
+            <w:r>
+              <w:rPr>
+                <w:b/>
+                <w:bCs/>
+                <w:u w:val="single"/>
+              </w:rPr>
+              <w:t xml:space="preserve"> our sins in his own body on the tree</w:t>
             </w:r>
             <w:r>
               <w:t>, that we, being dead to sins, should live unto righteousness: by whose stripes ye were healed.”</w:t>
@@ -3769,7 +3878,15 @@
               <w:t>Acts 2:31</w:t>
             </w:r>
             <w:r>
-              <w:t xml:space="preserve"> – “He seeing this before </w:t>
+              <w:t xml:space="preserve"> – “He </w:t>
+            </w:r>
+            <w:proofErr w:type="gramStart"/>
+            <w:r>
+              <w:t>seeing</w:t>
+            </w:r>
+            <w:proofErr w:type="gramEnd"/>
+            <w:r>
+              <w:t xml:space="preserve"> this before </w:t>
             </w:r>
             <w:proofErr w:type="spellStart"/>
             <w:r>
@@ -4002,11 +4119,27 @@
               <w:t xml:space="preserve"> </w:t>
             </w:r>
             <w:r>
-              <w:t>Then said one unto him, Lord, are there few that be saved? And he said unto them,</w:t>
+              <w:t xml:space="preserve">Then said one unto him, </w:t>
+            </w:r>
+            <w:r>
+              <w:rPr>
+                <w:b/>
+                <w:bCs/>
+                <w:u w:val="single"/>
+              </w:rPr>
+              <w:t>Lord, are there few that be saved?</w:t>
+            </w:r>
+            <w:r>
+              <w:t xml:space="preserve"> And he said unto </w:t>
+            </w:r>
+            <w:proofErr w:type="gramStart"/>
+            <w:r>
+              <w:t>them,</w:t>
             </w:r>
             <w:r>
               <w:t xml:space="preserve">   </w:t>
             </w:r>
+            <w:proofErr w:type="gramEnd"/>
             <w:r>
               <w:rPr>
                 <w:highlight w:val="yellow"/>
@@ -4193,13 +4326,23 @@
             <w:r>
               <w:t xml:space="preserve">And they said, </w:t>
             </w:r>
-            <w:r>
-              <w:rPr>
-                <w:b/>
-                <w:bCs/>
-                <w:u w:val="single"/>
-              </w:rPr>
-              <w:t>Believe on the Lord Jesus Christ, and thou shalt be saved</w:t>
+            <w:proofErr w:type="gramStart"/>
+            <w:r>
+              <w:rPr>
+                <w:b/>
+                <w:bCs/>
+                <w:u w:val="single"/>
+              </w:rPr>
+              <w:t>Believe</w:t>
+            </w:r>
+            <w:proofErr w:type="gramEnd"/>
+            <w:r>
+              <w:rPr>
+                <w:b/>
+                <w:bCs/>
+                <w:u w:val="single"/>
+              </w:rPr>
+              <w:t xml:space="preserve"> on the Lord Jesus Christ, and thou shalt be saved</w:t>
             </w:r>
             <w:r>
               <w:t>, and thy house.”</w:t>
@@ -4502,7 +4645,25 @@
                 <w:bCs/>
                 <w:u w:val="single"/>
               </w:rPr>
-              <w:t>if any man enter in, he shall be saved</w:t>
+              <w:t xml:space="preserve">if any man </w:t>
+            </w:r>
+            <w:proofErr w:type="gramStart"/>
+            <w:r>
+              <w:rPr>
+                <w:b/>
+                <w:bCs/>
+                <w:u w:val="single"/>
+              </w:rPr>
+              <w:t>enter</w:t>
+            </w:r>
+            <w:proofErr w:type="gramEnd"/>
+            <w:r>
+              <w:rPr>
+                <w:b/>
+                <w:bCs/>
+                <w:u w:val="single"/>
+              </w:rPr>
+              <w:t xml:space="preserve"> in, he shall be saved</w:t>
             </w:r>
             <w:r>
               <w:t>, and shall go in and out, and find pasture.</w:t>
@@ -4765,7 +4926,25 @@
                 <w:bCs/>
                 <w:u w:val="single"/>
               </w:rPr>
-              <w:t>For if Abraham were justified by works, he hath whereof to glory; but not before God</w:t>
+              <w:t xml:space="preserve">For if Abraham were justified by works, he hath whereof to </w:t>
+            </w:r>
+            <w:proofErr w:type="gramStart"/>
+            <w:r>
+              <w:rPr>
+                <w:b/>
+                <w:bCs/>
+                <w:u w:val="single"/>
+              </w:rPr>
+              <w:t>glory;</w:t>
+            </w:r>
+            <w:proofErr w:type="gramEnd"/>
+            <w:r>
+              <w:rPr>
+                <w:b/>
+                <w:bCs/>
+                <w:u w:val="single"/>
+              </w:rPr>
+              <w:t xml:space="preserve"> but not before God</w:t>
             </w:r>
             <w:r>
               <w:t>.</w:t>
@@ -4914,7 +5093,16 @@
                 <w:bCs/>
                 <w:u w:val="single"/>
               </w:rPr>
-              <w:t xml:space="preserve"> righteousness without works</w:t>
+              <w:t xml:space="preserve"> righteousness without </w:t>
+            </w:r>
+            <w:proofErr w:type="gramStart"/>
+            <w:r>
+              <w:rPr>
+                <w:b/>
+                <w:bCs/>
+                <w:u w:val="single"/>
+              </w:rPr>
+              <w:t>works</w:t>
             </w:r>
             <w:r>
               <w:t>,</w:t>
@@ -4922,6 +5110,7 @@
             <w:r>
               <w:t xml:space="preserve">   </w:t>
             </w:r>
+            <w:proofErr w:type="gramEnd"/>
             <w:r>
               <w:rPr>
                 <w:highlight w:val="yellow"/>
@@ -5068,7 +5257,16 @@
                 <w:bCs/>
                 <w:u w:val="single"/>
               </w:rPr>
-              <w:t>the rich man also died, and was buried</w:t>
+              <w:t xml:space="preserve">the rich man also died, and was </w:t>
+            </w:r>
+            <w:proofErr w:type="gramStart"/>
+            <w:r>
+              <w:rPr>
+                <w:b/>
+                <w:bCs/>
+                <w:u w:val="single"/>
+              </w:rPr>
+              <w:t>buried</w:t>
             </w:r>
             <w:r>
               <w:t>;</w:t>
@@ -5076,6 +5274,7 @@
             <w:r>
               <w:t xml:space="preserve">   </w:t>
             </w:r>
+            <w:proofErr w:type="gramEnd"/>
             <w:r>
               <w:rPr>
                 <w:shd w:val="clear" w:color="auto" w:fill="FFFF00"/>
@@ -5458,13 +5657,23 @@
             <w:r>
               <w:t xml:space="preserve">And Jesus said unto him, Verily I say unto thee, </w:t>
             </w:r>
-            <w:r>
-              <w:rPr>
-                <w:b/>
-                <w:bCs/>
-                <w:u w:val="single"/>
-              </w:rPr>
-              <w:t>To day shalt thou be with me in paradise</w:t>
+            <w:proofErr w:type="gramStart"/>
+            <w:r>
+              <w:rPr>
+                <w:b/>
+                <w:bCs/>
+                <w:u w:val="single"/>
+              </w:rPr>
+              <w:t>To</w:t>
+            </w:r>
+            <w:proofErr w:type="gramEnd"/>
+            <w:r>
+              <w:rPr>
+                <w:b/>
+                <w:bCs/>
+                <w:u w:val="single"/>
+              </w:rPr>
+              <w:t xml:space="preserve"> day shalt thou be with me in paradise</w:t>
             </w:r>
             <w:r>
               <w:t>.</w:t>
@@ -5758,10 +5967,12 @@
               <w:t xml:space="preserve">Not </w:t>
             </w:r>
             <w:proofErr w:type="spellStart"/>
+            <w:proofErr w:type="gramStart"/>
             <w:r>
               <w:t>every one</w:t>
             </w:r>
             <w:proofErr w:type="spellEnd"/>
+            <w:proofErr w:type="gramEnd"/>
             <w:r>
               <w:t xml:space="preserve"> that saith unto me, Lord, Lord, shall enter into the kingdom of heaven; but he that doeth the will of my Father which is in heaven.</w:t>
             </w:r>
@@ -5933,7 +6144,25 @@
                 <w:bCs/>
                 <w:u w:val="single"/>
               </w:rPr>
-              <w:t xml:space="preserve">For as many as are of the works of the law are under the curse: for it is written, Cursed is every one that </w:t>
+              <w:t xml:space="preserve">For as many as are of the works of the law are under the curse: for it is written, </w:t>
+            </w:r>
+            <w:proofErr w:type="gramStart"/>
+            <w:r>
+              <w:rPr>
+                <w:b/>
+                <w:bCs/>
+                <w:u w:val="single"/>
+              </w:rPr>
+              <w:t>Cursed</w:t>
+            </w:r>
+            <w:proofErr w:type="gramEnd"/>
+            <w:r>
+              <w:rPr>
+                <w:b/>
+                <w:bCs/>
+                <w:u w:val="single"/>
+              </w:rPr>
+              <w:t xml:space="preserve"> is every one that </w:t>
             </w:r>
             <w:proofErr w:type="spellStart"/>
             <w:r>
@@ -5982,13 +6211,23 @@
             <w:r>
               <w:t xml:space="preserve">, it is evident: for, </w:t>
             </w:r>
-            <w:r>
-              <w:rPr>
-                <w:b/>
-                <w:bCs/>
-                <w:u w:val="single"/>
-              </w:rPr>
-              <w:t>The just shall live by faith</w:t>
+            <w:proofErr w:type="gramStart"/>
+            <w:r>
+              <w:rPr>
+                <w:b/>
+                <w:bCs/>
+                <w:u w:val="single"/>
+              </w:rPr>
+              <w:t>The</w:t>
+            </w:r>
+            <w:proofErr w:type="gramEnd"/>
+            <w:r>
+              <w:rPr>
+                <w:b/>
+                <w:bCs/>
+                <w:u w:val="single"/>
+              </w:rPr>
+              <w:t xml:space="preserve"> just shall live by faith</w:t>
             </w:r>
             <w:r>
               <w:t>.</w:t>
@@ -6017,7 +6256,15 @@
               <w:t>the law is not of faith</w:t>
             </w:r>
             <w:r>
-              <w:t>: but, The man that doeth them shall live in them.</w:t>
+              <w:t xml:space="preserve">: but, </w:t>
+            </w:r>
+            <w:proofErr w:type="gramStart"/>
+            <w:r>
+              <w:t>The</w:t>
+            </w:r>
+            <w:proofErr w:type="gramEnd"/>
+            <w:r>
+              <w:t xml:space="preserve"> man that doeth them shall live in them.</w:t>
             </w:r>
             <w:r>
               <w:t xml:space="preserve">   </w:t>
@@ -6040,7 +6287,15 @@
               <w:t>Christ hath redeemed us from the curse of the law, being made a curse for us</w:t>
             </w:r>
             <w:r>
-              <w:t xml:space="preserve">: for it is written, Cursed is every one that </w:t>
+              <w:t xml:space="preserve">: for it is written, </w:t>
+            </w:r>
+            <w:proofErr w:type="gramStart"/>
+            <w:r>
+              <w:t>Cursed</w:t>
+            </w:r>
+            <w:proofErr w:type="gramEnd"/>
+            <w:r>
+              <w:t xml:space="preserve"> is every one that </w:t>
             </w:r>
             <w:proofErr w:type="spellStart"/>
             <w:r>
@@ -6472,7 +6727,25 @@
                 <w:bCs/>
                 <w:u w:val="single"/>
               </w:rPr>
-              <w:t>no man is able to pluck them out of my Father’s hand</w:t>
+              <w:t xml:space="preserve">no man </w:t>
+            </w:r>
+            <w:proofErr w:type="gramStart"/>
+            <w:r>
+              <w:rPr>
+                <w:b/>
+                <w:bCs/>
+                <w:u w:val="single"/>
+              </w:rPr>
+              <w:t>is able to</w:t>
+            </w:r>
+            <w:proofErr w:type="gramEnd"/>
+            <w:r>
+              <w:rPr>
+                <w:b/>
+                <w:bCs/>
+                <w:u w:val="single"/>
+              </w:rPr>
+              <w:t xml:space="preserve"> pluck them out of my Father’s hand</w:t>
             </w:r>
             <w:r>
               <w:t>.”</w:t>
@@ -6698,8 +6971,18 @@
                 <w:bCs/>
                 <w:u w:val="single"/>
               </w:rPr>
-              <w:t>He that believeth on the Son of God hath the witness in himself: he that believeth not God hath made him a liar;</w:t>
-            </w:r>
+              <w:t xml:space="preserve">He that believeth on the Son of God hath the witness in himself: he that believeth not God hath made him a </w:t>
+            </w:r>
+            <w:proofErr w:type="gramStart"/>
+            <w:r>
+              <w:rPr>
+                <w:b/>
+                <w:bCs/>
+                <w:u w:val="single"/>
+              </w:rPr>
+              <w:t>liar;</w:t>
+            </w:r>
+            <w:proofErr w:type="gramEnd"/>
             <w:r>
               <w:rPr>
                 <w:b/>
@@ -6971,6 +7254,7 @@
               <w:t xml:space="preserve">For whom the Lord loveth he </w:t>
             </w:r>
             <w:proofErr w:type="spellStart"/>
+            <w:proofErr w:type="gramStart"/>
             <w:r>
               <w:rPr>
                 <w:b/>
@@ -6986,7 +7270,16 @@
                 <w:bCs/>
                 <w:u w:val="single"/>
               </w:rPr>
-              <w:t xml:space="preserve">, and scourge every son whom he </w:t>
+              <w:t>, and</w:t>
+            </w:r>
+            <w:proofErr w:type="gramEnd"/>
+            <w:r>
+              <w:rPr>
+                <w:b/>
+                <w:bCs/>
+                <w:u w:val="single"/>
+              </w:rPr>
+              <w:t xml:space="preserve"> scourge every son whom he </w:t>
             </w:r>
             <w:proofErr w:type="spellStart"/>
             <w:r>
@@ -7070,10 +7363,23 @@
                 <w:bCs/>
                 <w:u w:val="single"/>
               </w:rPr>
-              <w:t>As many as I love, I rebuke and chasten</w:t>
-            </w:r>
-            <w:r>
-              <w:t>: be zealous therefore, and repent</w:t>
+              <w:t xml:space="preserve">As many as I love, I rebuke and </w:t>
+            </w:r>
+            <w:proofErr w:type="gramStart"/>
+            <w:r>
+              <w:rPr>
+                <w:b/>
+                <w:bCs/>
+                <w:u w:val="single"/>
+              </w:rPr>
+              <w:t>chasten</w:t>
+            </w:r>
+            <w:r>
+              <w:t>:</w:t>
+            </w:r>
+            <w:proofErr w:type="gramEnd"/>
+            <w:r>
+              <w:t xml:space="preserve"> be zealous therefore, and repent</w:t>
             </w:r>
             <w:r>
               <w:t>.”</w:t>
@@ -7809,7 +8115,15 @@
               <w:t xml:space="preserve"> </w:t>
             </w:r>
             <w:r>
-              <w:t>And it came to pass in those days, when Moses was grown, that he went out unto his brethren, and looked on their burdens: and he spied an Egyptian smiting an Hebrew, one of his brethren.</w:t>
+              <w:t xml:space="preserve">And it came to pass in those days, when Moses was grown, that he went out unto his brethren, and looked on their burdens: and he spied an Egyptian smiting </w:t>
+            </w:r>
+            <w:proofErr w:type="gramStart"/>
+            <w:r>
+              <w:t>an</w:t>
+            </w:r>
+            <w:proofErr w:type="gramEnd"/>
+            <w:r>
+              <w:t xml:space="preserve"> Hebrew, one of his brethren.</w:t>
             </w:r>
             <w:r>
               <w:t xml:space="preserve">   </w:t>
@@ -7958,10 +8272,36 @@
                 <w:bCs/>
                 <w:u w:val="single"/>
               </w:rPr>
-              <w:t>Samson said, Let me die with the Philistines. And he bowed himself with all his might; and the house fell</w:t>
-            </w:r>
-            <w:r>
-              <w:t xml:space="preserve"> upon the lords, and upon all the people that were therein. So the dead which he slew at his death were more than they which he slew in his life.</w:t>
+              <w:t xml:space="preserve">Samson said, </w:t>
+            </w:r>
+            <w:proofErr w:type="gramStart"/>
+            <w:r>
+              <w:rPr>
+                <w:b/>
+                <w:bCs/>
+                <w:u w:val="single"/>
+              </w:rPr>
+              <w:t>Let</w:t>
+            </w:r>
+            <w:proofErr w:type="gramEnd"/>
+            <w:r>
+              <w:rPr>
+                <w:b/>
+                <w:bCs/>
+                <w:u w:val="single"/>
+              </w:rPr>
+              <w:t xml:space="preserve"> me die with the Philistines. And he bowed himself with all his might; and the house fell</w:t>
+            </w:r>
+            <w:r>
+              <w:t xml:space="preserve"> upon the lords, and upon all the people that were therein. </w:t>
+            </w:r>
+            <w:proofErr w:type="gramStart"/>
+            <w:r>
+              <w:t>So</w:t>
+            </w:r>
+            <w:proofErr w:type="gramEnd"/>
+            <w:r>
+              <w:t xml:space="preserve"> the dead which he slew at his death were more than they which he slew in his life.</w:t>
             </w:r>
             <w:r>
               <w:t>”</w:t>
@@ -7988,7 +8328,23 @@
               <w:t xml:space="preserve"> – “</w:t>
             </w:r>
             <w:r>
-              <w:t xml:space="preserve">Then said Saul unto his armourbearer, Draw thy sword, and thrust me through therewith; lest these uncircumcised come and thrust me through, and abuse me. But his armourbearer would not; for he was sore afraid. Therefore </w:t>
+              <w:t xml:space="preserve">Then said Saul unto his armourbearer, </w:t>
+            </w:r>
+            <w:proofErr w:type="gramStart"/>
+            <w:r>
+              <w:t>Draw</w:t>
+            </w:r>
+            <w:proofErr w:type="gramEnd"/>
+            <w:r>
+              <w:t xml:space="preserve"> thy sword, and thrust me through therewith; lest these uncircumcised come and thrust me through, and abuse me. But his armourbearer would not; for he was sore afraid. </w:t>
+            </w:r>
+            <w:proofErr w:type="gramStart"/>
+            <w:r>
+              <w:t>Therefore</w:t>
+            </w:r>
+            <w:proofErr w:type="gramEnd"/>
+            <w:r>
+              <w:t xml:space="preserve"> </w:t>
             </w:r>
             <w:r>
               <w:rPr>
@@ -8135,7 +8491,15 @@
               <w:t xml:space="preserve"> </w:t>
             </w:r>
             <w:r>
-              <w:t>And Noah began to be an husbandman, and he planted a vineyard:</w:t>
+              <w:t xml:space="preserve">And Noah began to be </w:t>
+            </w:r>
+            <w:proofErr w:type="gramStart"/>
+            <w:r>
+              <w:t>an</w:t>
+            </w:r>
+            <w:proofErr w:type="gramEnd"/>
+            <w:r>
+              <w:t xml:space="preserve"> husbandman, and he planted a vineyard:</w:t>
             </w:r>
             <w:r>
               <w:t xml:space="preserve">   </w:t>
@@ -11861,6 +12225,7 @@
   </w:compat>
   <w:rsids>
     <w:rsidRoot w:val="00657055"/>
+    <w:rsid w:val="00235573"/>
     <w:rsid w:val="005E085C"/>
     <w:rsid w:val="00657055"/>
     <w:rsid w:val="0082369C"/>
@@ -12605,15 +12970,136 @@
 </file>
 
 <file path=customXml/item2.xml><?xml version="1.0" encoding="utf-8"?>
-<?mso-contentType ?>
-<FormTemplates xmlns="http://schemas.microsoft.com/sharepoint/v3/contenttype/forms">
-  <Display>DocumentLibraryForm</Display>
-  <Edit>AssetEditForm</Edit>
-  <New>DocumentLibraryForm</New>
-</FormTemplates>
+<p:properties xmlns:p="http://schemas.microsoft.com/office/2006/metadata/properties" xmlns:xsi="http://www.w3.org/2001/XMLSchema-instance" xmlns:pc="http://schemas.microsoft.com/office/infopath/2007/PartnerControls">
+  <documentManagement>
+    <APDescription xmlns="4873beb7-5857-4685-be1f-d57550cc96cc" xsi:nil="true"/>
+    <AssetExpire xmlns="4873beb7-5857-4685-be1f-d57550cc96cc">2029-01-01T08:00:00+00:00</AssetExpire>
+    <CampaignTagsTaxHTField0 xmlns="4873beb7-5857-4685-be1f-d57550cc96cc">
+      <Terms xmlns="http://schemas.microsoft.com/office/infopath/2007/PartnerControls"/>
+    </CampaignTagsTaxHTField0>
+    <IntlLangReviewDate xmlns="4873beb7-5857-4685-be1f-d57550cc96cc" xsi:nil="true"/>
+    <TPFriendlyName xmlns="4873beb7-5857-4685-be1f-d57550cc96cc" xsi:nil="true"/>
+    <IntlLangReview xmlns="4873beb7-5857-4685-be1f-d57550cc96cc">false</IntlLangReview>
+    <LocLastLocAttemptVersionLookup xmlns="4873beb7-5857-4685-be1f-d57550cc96cc">877044</LocLastLocAttemptVersionLookup>
+    <PolicheckWords xmlns="4873beb7-5857-4685-be1f-d57550cc96cc" xsi:nil="true"/>
+    <SubmitterId xmlns="4873beb7-5857-4685-be1f-d57550cc96cc" xsi:nil="true"/>
+    <AcquiredFrom xmlns="4873beb7-5857-4685-be1f-d57550cc96cc">Internal MS</AcquiredFrom>
+    <EditorialStatus xmlns="4873beb7-5857-4685-be1f-d57550cc96cc">Complete</EditorialStatus>
+    <Markets xmlns="4873beb7-5857-4685-be1f-d57550cc96cc"/>
+    <OriginAsset xmlns="4873beb7-5857-4685-be1f-d57550cc96cc" xsi:nil="true"/>
+    <AssetStart xmlns="4873beb7-5857-4685-be1f-d57550cc96cc">2013-02-05T18:33:00+00:00</AssetStart>
+    <FriendlyTitle xmlns="4873beb7-5857-4685-be1f-d57550cc96cc" xsi:nil="true"/>
+    <MarketSpecific xmlns="4873beb7-5857-4685-be1f-d57550cc96cc">false</MarketSpecific>
+    <TPNamespace xmlns="4873beb7-5857-4685-be1f-d57550cc96cc" xsi:nil="true"/>
+    <PublishStatusLookup xmlns="4873beb7-5857-4685-be1f-d57550cc96cc">
+      <Value>1673189</Value>
+    </PublishStatusLookup>
+    <APAuthor xmlns="4873beb7-5857-4685-be1f-d57550cc96cc">
+      <UserInfo>
+        <DisplayName>REDMOND\v-luannv</DisplayName>
+        <AccountId>92</AccountId>
+        <AccountType/>
+      </UserInfo>
+    </APAuthor>
+    <TPCommandLine xmlns="4873beb7-5857-4685-be1f-d57550cc96cc" xsi:nil="true"/>
+    <IntlLangReviewer xmlns="4873beb7-5857-4685-be1f-d57550cc96cc" xsi:nil="true"/>
+    <OpenTemplate xmlns="4873beb7-5857-4685-be1f-d57550cc96cc">true</OpenTemplate>
+    <CSXSubmissionDate xmlns="4873beb7-5857-4685-be1f-d57550cc96cc" xsi:nil="true"/>
+    <TaxCatchAll xmlns="4873beb7-5857-4685-be1f-d57550cc96cc"/>
+    <Manager xmlns="4873beb7-5857-4685-be1f-d57550cc96cc" xsi:nil="true"/>
+    <NumericId xmlns="4873beb7-5857-4685-be1f-d57550cc96cc" xsi:nil="true"/>
+    <ParentAssetId xmlns="4873beb7-5857-4685-be1f-d57550cc96cc" xsi:nil="true"/>
+    <OriginalSourceMarket xmlns="4873beb7-5857-4685-be1f-d57550cc96cc" xsi:nil="true"/>
+    <ApprovalStatus xmlns="4873beb7-5857-4685-be1f-d57550cc96cc">InProgress</ApprovalStatus>
+    <TPComponent xmlns="4873beb7-5857-4685-be1f-d57550cc96cc" xsi:nil="true"/>
+    <EditorialTags xmlns="4873beb7-5857-4685-be1f-d57550cc96cc" xsi:nil="true"/>
+    <TPExecutable xmlns="4873beb7-5857-4685-be1f-d57550cc96cc" xsi:nil="true"/>
+    <TPLaunchHelpLink xmlns="4873beb7-5857-4685-be1f-d57550cc96cc" xsi:nil="true"/>
+    <LocComments xmlns="4873beb7-5857-4685-be1f-d57550cc96cc" xsi:nil="true"/>
+    <LocRecommendedHandoff xmlns="4873beb7-5857-4685-be1f-d57550cc96cc" xsi:nil="true"/>
+    <SourceTitle xmlns="4873beb7-5857-4685-be1f-d57550cc96cc" xsi:nil="true"/>
+    <CSXUpdate xmlns="4873beb7-5857-4685-be1f-d57550cc96cc">false</CSXUpdate>
+    <IntlLocPriority xmlns="4873beb7-5857-4685-be1f-d57550cc96cc" xsi:nil="true"/>
+    <UAProjectedTotalWords xmlns="4873beb7-5857-4685-be1f-d57550cc96cc" xsi:nil="true"/>
+    <AssetType xmlns="4873beb7-5857-4685-be1f-d57550cc96cc">TP</AssetType>
+    <MachineTranslated xmlns="4873beb7-5857-4685-be1f-d57550cc96cc">false</MachineTranslated>
+    <OutputCachingOn xmlns="4873beb7-5857-4685-be1f-d57550cc96cc">false</OutputCachingOn>
+    <TemplateStatus xmlns="4873beb7-5857-4685-be1f-d57550cc96cc">Complete</TemplateStatus>
+    <IsSearchable xmlns="4873beb7-5857-4685-be1f-d57550cc96cc">true</IsSearchable>
+    <ContentItem xmlns="4873beb7-5857-4685-be1f-d57550cc96cc" xsi:nil="true"/>
+    <HandoffToMSDN xmlns="4873beb7-5857-4685-be1f-d57550cc96cc" xsi:nil="true"/>
+    <ShowIn xmlns="4873beb7-5857-4685-be1f-d57550cc96cc">Show everywhere</ShowIn>
+    <ThumbnailAssetId xmlns="4873beb7-5857-4685-be1f-d57550cc96cc" xsi:nil="true"/>
+    <UALocComments xmlns="4873beb7-5857-4685-be1f-d57550cc96cc" xsi:nil="true"/>
+    <UALocRecommendation xmlns="4873beb7-5857-4685-be1f-d57550cc96cc">Localize</UALocRecommendation>
+    <LastModifiedDateTime xmlns="4873beb7-5857-4685-be1f-d57550cc96cc" xsi:nil="true"/>
+    <LegacyData xmlns="4873beb7-5857-4685-be1f-d57550cc96cc" xsi:nil="true"/>
+    <LocManualTestRequired xmlns="4873beb7-5857-4685-be1f-d57550cc96cc">false</LocManualTestRequired>
+    <LocMarketGroupTiers2 xmlns="4873beb7-5857-4685-be1f-d57550cc96cc" xsi:nil="true"/>
+    <ClipArtFilename xmlns="4873beb7-5857-4685-be1f-d57550cc96cc" xsi:nil="true"/>
+    <TPApplication xmlns="4873beb7-5857-4685-be1f-d57550cc96cc" xsi:nil="true"/>
+    <CSXHash xmlns="4873beb7-5857-4685-be1f-d57550cc96cc" xsi:nil="true"/>
+    <DirectSourceMarket xmlns="4873beb7-5857-4685-be1f-d57550cc96cc" xsi:nil="true"/>
+    <PrimaryImageGen xmlns="4873beb7-5857-4685-be1f-d57550cc96cc">true</PrimaryImageGen>
+    <PlannedPubDate xmlns="4873beb7-5857-4685-be1f-d57550cc96cc" xsi:nil="true"/>
+    <CSXSubmissionMarket xmlns="4873beb7-5857-4685-be1f-d57550cc96cc" xsi:nil="true"/>
+    <Downloads xmlns="4873beb7-5857-4685-be1f-d57550cc96cc">0</Downloads>
+    <ArtSampleDocs xmlns="4873beb7-5857-4685-be1f-d57550cc96cc" xsi:nil="true"/>
+    <TrustLevel xmlns="4873beb7-5857-4685-be1f-d57550cc96cc">1 Microsoft Managed Content</TrustLevel>
+    <BlockPublish xmlns="4873beb7-5857-4685-be1f-d57550cc96cc">false</BlockPublish>
+    <TPLaunchHelpLinkType xmlns="4873beb7-5857-4685-be1f-d57550cc96cc">Template</TPLaunchHelpLinkType>
+    <LocalizationTagsTaxHTField0 xmlns="4873beb7-5857-4685-be1f-d57550cc96cc">
+      <Terms xmlns="http://schemas.microsoft.com/office/infopath/2007/PartnerControls"/>
+    </LocalizationTagsTaxHTField0>
+    <BusinessGroup xmlns="4873beb7-5857-4685-be1f-d57550cc96cc" xsi:nil="true"/>
+    <Providers xmlns="4873beb7-5857-4685-be1f-d57550cc96cc" xsi:nil="true"/>
+    <TemplateTemplateType xmlns="4873beb7-5857-4685-be1f-d57550cc96cc">Word Document Template</TemplateTemplateType>
+    <TimesCloned xmlns="4873beb7-5857-4685-be1f-d57550cc96cc" xsi:nil="true"/>
+    <TPAppVersion xmlns="4873beb7-5857-4685-be1f-d57550cc96cc" xsi:nil="true"/>
+    <VoteCount xmlns="4873beb7-5857-4685-be1f-d57550cc96cc" xsi:nil="true"/>
+    <AverageRating xmlns="4873beb7-5857-4685-be1f-d57550cc96cc" xsi:nil="true"/>
+    <FeatureTagsTaxHTField0 xmlns="4873beb7-5857-4685-be1f-d57550cc96cc">
+      <Terms xmlns="http://schemas.microsoft.com/office/infopath/2007/PartnerControls"/>
+    </FeatureTagsTaxHTField0>
+    <Provider xmlns="4873beb7-5857-4685-be1f-d57550cc96cc" xsi:nil="true"/>
+    <UACurrentWords xmlns="4873beb7-5857-4685-be1f-d57550cc96cc" xsi:nil="true"/>
+    <AssetId xmlns="4873beb7-5857-4685-be1f-d57550cc96cc">TP104009677</AssetId>
+    <TPClientViewer xmlns="4873beb7-5857-4685-be1f-d57550cc96cc" xsi:nil="true"/>
+    <DSATActionTaken xmlns="4873beb7-5857-4685-be1f-d57550cc96cc" xsi:nil="true"/>
+    <APEditor xmlns="4873beb7-5857-4685-be1f-d57550cc96cc">
+      <UserInfo>
+        <DisplayName/>
+        <AccountId xsi:nil="true"/>
+        <AccountType/>
+      </UserInfo>
+    </APEditor>
+    <TPInstallLocation xmlns="4873beb7-5857-4685-be1f-d57550cc96cc" xsi:nil="true"/>
+    <OOCacheId xmlns="4873beb7-5857-4685-be1f-d57550cc96cc" xsi:nil="true"/>
+    <IsDeleted xmlns="4873beb7-5857-4685-be1f-d57550cc96cc">false</IsDeleted>
+    <PublishTargets xmlns="4873beb7-5857-4685-be1f-d57550cc96cc">OfficeOnlineVNext</PublishTargets>
+    <ApprovalLog xmlns="4873beb7-5857-4685-be1f-d57550cc96cc" xsi:nil="true"/>
+    <BugNumber xmlns="4873beb7-5857-4685-be1f-d57550cc96cc" xsi:nil="true"/>
+    <CrawlForDependencies xmlns="4873beb7-5857-4685-be1f-d57550cc96cc">false</CrawlForDependencies>
+    <InternalTagsTaxHTField0 xmlns="4873beb7-5857-4685-be1f-d57550cc96cc">
+      <Terms xmlns="http://schemas.microsoft.com/office/infopath/2007/PartnerControls"/>
+    </InternalTagsTaxHTField0>
+    <LastHandOff xmlns="4873beb7-5857-4685-be1f-d57550cc96cc" xsi:nil="true"/>
+    <Milestone xmlns="4873beb7-5857-4685-be1f-d57550cc96cc" xsi:nil="true"/>
+    <OriginalRelease xmlns="4873beb7-5857-4685-be1f-d57550cc96cc">15</OriginalRelease>
+    <RecommendationsModifier xmlns="4873beb7-5857-4685-be1f-d57550cc96cc" xsi:nil="true"/>
+    <ScenarioTagsTaxHTField0 xmlns="4873beb7-5857-4685-be1f-d57550cc96cc">
+      <Terms xmlns="http://schemas.microsoft.com/office/infopath/2007/PartnerControls"/>
+    </ScenarioTagsTaxHTField0>
+    <UANotes xmlns="4873beb7-5857-4685-be1f-d57550cc96cc" xsi:nil="true"/>
+  </documentManagement>
+</p:properties>
 </file>
 
 <file path=customXml/item3.xml><?xml version="1.0" encoding="utf-8"?>
+<b:Sources xmlns:b="http://schemas.openxmlformats.org/officeDocument/2006/bibliography" SelectedStyle="\MLASeventhEditionOfficeOnline.xsl" StyleName="MLA" Version="7"/>
+</file>
+
+<file path=customXml/item4.xml><?xml version="1.0" encoding="utf-8"?>
 <ct:contentTypeSchema xmlns:ct="http://schemas.microsoft.com/office/2006/metadata/contentType" xmlns:ma="http://schemas.microsoft.com/office/2006/metadata/properties/metaAttributes" ct:_="" ma:_="" ma:contentTypeName="TemplateFile" ma:contentTypeID="0x0101006EDDDB5EE6D98C44930B742096920B300400F5B6D36B3EF94B4E9A635CDF2A18F5B8" ma:contentTypeVersion="72" ma:contentTypeDescription="Create a new document." ma:contentTypeScope="" ma:versionID="a23e56308344d904b51738559c3d67c9">
   <xsd:schema xmlns:xsd="http://www.w3.org/2001/XMLSchema" xmlns:xs="http://www.w3.org/2001/XMLSchema" xmlns:p="http://schemas.microsoft.com/office/2006/metadata/properties" xmlns:ns2="4873beb7-5857-4685-be1f-d57550cc96cc" targetNamespace="http://schemas.microsoft.com/office/2006/metadata/properties" ma:root="true" ma:fieldsID="cd0908cc4600e77bf5da051303e00c8d" ns2:_="">
     <xsd:import namespace="4873beb7-5857-4685-be1f-d57550cc96cc"/>
@@ -13653,134 +14139,13 @@
 </ct:contentTypeSchema>
 </file>
 
-<file path=customXml/item4.xml><?xml version="1.0" encoding="utf-8"?>
-<b:Sources xmlns:b="http://schemas.openxmlformats.org/officeDocument/2006/bibliography" SelectedStyle="\MLASeventhEditionOfficeOnline.xsl" StyleName="MLA" Version="7"/>
-</file>
-
 <file path=customXml/item5.xml><?xml version="1.0" encoding="utf-8"?>
-<p:properties xmlns:p="http://schemas.microsoft.com/office/2006/metadata/properties" xmlns:xsi="http://www.w3.org/2001/XMLSchema-instance" xmlns:pc="http://schemas.microsoft.com/office/infopath/2007/PartnerControls">
-  <documentManagement>
-    <APDescription xmlns="4873beb7-5857-4685-be1f-d57550cc96cc" xsi:nil="true"/>
-    <AssetExpire xmlns="4873beb7-5857-4685-be1f-d57550cc96cc">2029-01-01T08:00:00+00:00</AssetExpire>
-    <CampaignTagsTaxHTField0 xmlns="4873beb7-5857-4685-be1f-d57550cc96cc">
-      <Terms xmlns="http://schemas.microsoft.com/office/infopath/2007/PartnerControls"/>
-    </CampaignTagsTaxHTField0>
-    <IntlLangReviewDate xmlns="4873beb7-5857-4685-be1f-d57550cc96cc" xsi:nil="true"/>
-    <TPFriendlyName xmlns="4873beb7-5857-4685-be1f-d57550cc96cc" xsi:nil="true"/>
-    <IntlLangReview xmlns="4873beb7-5857-4685-be1f-d57550cc96cc">false</IntlLangReview>
-    <LocLastLocAttemptVersionLookup xmlns="4873beb7-5857-4685-be1f-d57550cc96cc">877044</LocLastLocAttemptVersionLookup>
-    <PolicheckWords xmlns="4873beb7-5857-4685-be1f-d57550cc96cc" xsi:nil="true"/>
-    <SubmitterId xmlns="4873beb7-5857-4685-be1f-d57550cc96cc" xsi:nil="true"/>
-    <AcquiredFrom xmlns="4873beb7-5857-4685-be1f-d57550cc96cc">Internal MS</AcquiredFrom>
-    <EditorialStatus xmlns="4873beb7-5857-4685-be1f-d57550cc96cc">Complete</EditorialStatus>
-    <Markets xmlns="4873beb7-5857-4685-be1f-d57550cc96cc"/>
-    <OriginAsset xmlns="4873beb7-5857-4685-be1f-d57550cc96cc" xsi:nil="true"/>
-    <AssetStart xmlns="4873beb7-5857-4685-be1f-d57550cc96cc">2013-02-05T18:33:00+00:00</AssetStart>
-    <FriendlyTitle xmlns="4873beb7-5857-4685-be1f-d57550cc96cc" xsi:nil="true"/>
-    <MarketSpecific xmlns="4873beb7-5857-4685-be1f-d57550cc96cc">false</MarketSpecific>
-    <TPNamespace xmlns="4873beb7-5857-4685-be1f-d57550cc96cc" xsi:nil="true"/>
-    <PublishStatusLookup xmlns="4873beb7-5857-4685-be1f-d57550cc96cc">
-      <Value>1673189</Value>
-    </PublishStatusLookup>
-    <APAuthor xmlns="4873beb7-5857-4685-be1f-d57550cc96cc">
-      <UserInfo>
-        <DisplayName>REDMOND\v-luannv</DisplayName>
-        <AccountId>92</AccountId>
-        <AccountType/>
-      </UserInfo>
-    </APAuthor>
-    <TPCommandLine xmlns="4873beb7-5857-4685-be1f-d57550cc96cc" xsi:nil="true"/>
-    <IntlLangReviewer xmlns="4873beb7-5857-4685-be1f-d57550cc96cc" xsi:nil="true"/>
-    <OpenTemplate xmlns="4873beb7-5857-4685-be1f-d57550cc96cc">true</OpenTemplate>
-    <CSXSubmissionDate xmlns="4873beb7-5857-4685-be1f-d57550cc96cc" xsi:nil="true"/>
-    <TaxCatchAll xmlns="4873beb7-5857-4685-be1f-d57550cc96cc"/>
-    <Manager xmlns="4873beb7-5857-4685-be1f-d57550cc96cc" xsi:nil="true"/>
-    <NumericId xmlns="4873beb7-5857-4685-be1f-d57550cc96cc" xsi:nil="true"/>
-    <ParentAssetId xmlns="4873beb7-5857-4685-be1f-d57550cc96cc" xsi:nil="true"/>
-    <OriginalSourceMarket xmlns="4873beb7-5857-4685-be1f-d57550cc96cc" xsi:nil="true"/>
-    <ApprovalStatus xmlns="4873beb7-5857-4685-be1f-d57550cc96cc">InProgress</ApprovalStatus>
-    <TPComponent xmlns="4873beb7-5857-4685-be1f-d57550cc96cc" xsi:nil="true"/>
-    <EditorialTags xmlns="4873beb7-5857-4685-be1f-d57550cc96cc" xsi:nil="true"/>
-    <TPExecutable xmlns="4873beb7-5857-4685-be1f-d57550cc96cc" xsi:nil="true"/>
-    <TPLaunchHelpLink xmlns="4873beb7-5857-4685-be1f-d57550cc96cc" xsi:nil="true"/>
-    <LocComments xmlns="4873beb7-5857-4685-be1f-d57550cc96cc" xsi:nil="true"/>
-    <LocRecommendedHandoff xmlns="4873beb7-5857-4685-be1f-d57550cc96cc" xsi:nil="true"/>
-    <SourceTitle xmlns="4873beb7-5857-4685-be1f-d57550cc96cc" xsi:nil="true"/>
-    <CSXUpdate xmlns="4873beb7-5857-4685-be1f-d57550cc96cc">false</CSXUpdate>
-    <IntlLocPriority xmlns="4873beb7-5857-4685-be1f-d57550cc96cc" xsi:nil="true"/>
-    <UAProjectedTotalWords xmlns="4873beb7-5857-4685-be1f-d57550cc96cc" xsi:nil="true"/>
-    <AssetType xmlns="4873beb7-5857-4685-be1f-d57550cc96cc">TP</AssetType>
-    <MachineTranslated xmlns="4873beb7-5857-4685-be1f-d57550cc96cc">false</MachineTranslated>
-    <OutputCachingOn xmlns="4873beb7-5857-4685-be1f-d57550cc96cc">false</OutputCachingOn>
-    <TemplateStatus xmlns="4873beb7-5857-4685-be1f-d57550cc96cc">Complete</TemplateStatus>
-    <IsSearchable xmlns="4873beb7-5857-4685-be1f-d57550cc96cc">true</IsSearchable>
-    <ContentItem xmlns="4873beb7-5857-4685-be1f-d57550cc96cc" xsi:nil="true"/>
-    <HandoffToMSDN xmlns="4873beb7-5857-4685-be1f-d57550cc96cc" xsi:nil="true"/>
-    <ShowIn xmlns="4873beb7-5857-4685-be1f-d57550cc96cc">Show everywhere</ShowIn>
-    <ThumbnailAssetId xmlns="4873beb7-5857-4685-be1f-d57550cc96cc" xsi:nil="true"/>
-    <UALocComments xmlns="4873beb7-5857-4685-be1f-d57550cc96cc" xsi:nil="true"/>
-    <UALocRecommendation xmlns="4873beb7-5857-4685-be1f-d57550cc96cc">Localize</UALocRecommendation>
-    <LastModifiedDateTime xmlns="4873beb7-5857-4685-be1f-d57550cc96cc" xsi:nil="true"/>
-    <LegacyData xmlns="4873beb7-5857-4685-be1f-d57550cc96cc" xsi:nil="true"/>
-    <LocManualTestRequired xmlns="4873beb7-5857-4685-be1f-d57550cc96cc">false</LocManualTestRequired>
-    <LocMarketGroupTiers2 xmlns="4873beb7-5857-4685-be1f-d57550cc96cc" xsi:nil="true"/>
-    <ClipArtFilename xmlns="4873beb7-5857-4685-be1f-d57550cc96cc" xsi:nil="true"/>
-    <TPApplication xmlns="4873beb7-5857-4685-be1f-d57550cc96cc" xsi:nil="true"/>
-    <CSXHash xmlns="4873beb7-5857-4685-be1f-d57550cc96cc" xsi:nil="true"/>
-    <DirectSourceMarket xmlns="4873beb7-5857-4685-be1f-d57550cc96cc" xsi:nil="true"/>
-    <PrimaryImageGen xmlns="4873beb7-5857-4685-be1f-d57550cc96cc">true</PrimaryImageGen>
-    <PlannedPubDate xmlns="4873beb7-5857-4685-be1f-d57550cc96cc" xsi:nil="true"/>
-    <CSXSubmissionMarket xmlns="4873beb7-5857-4685-be1f-d57550cc96cc" xsi:nil="true"/>
-    <Downloads xmlns="4873beb7-5857-4685-be1f-d57550cc96cc">0</Downloads>
-    <ArtSampleDocs xmlns="4873beb7-5857-4685-be1f-d57550cc96cc" xsi:nil="true"/>
-    <TrustLevel xmlns="4873beb7-5857-4685-be1f-d57550cc96cc">1 Microsoft Managed Content</TrustLevel>
-    <BlockPublish xmlns="4873beb7-5857-4685-be1f-d57550cc96cc">false</BlockPublish>
-    <TPLaunchHelpLinkType xmlns="4873beb7-5857-4685-be1f-d57550cc96cc">Template</TPLaunchHelpLinkType>
-    <LocalizationTagsTaxHTField0 xmlns="4873beb7-5857-4685-be1f-d57550cc96cc">
-      <Terms xmlns="http://schemas.microsoft.com/office/infopath/2007/PartnerControls"/>
-    </LocalizationTagsTaxHTField0>
-    <BusinessGroup xmlns="4873beb7-5857-4685-be1f-d57550cc96cc" xsi:nil="true"/>
-    <Providers xmlns="4873beb7-5857-4685-be1f-d57550cc96cc" xsi:nil="true"/>
-    <TemplateTemplateType xmlns="4873beb7-5857-4685-be1f-d57550cc96cc">Word Document Template</TemplateTemplateType>
-    <TimesCloned xmlns="4873beb7-5857-4685-be1f-d57550cc96cc" xsi:nil="true"/>
-    <TPAppVersion xmlns="4873beb7-5857-4685-be1f-d57550cc96cc" xsi:nil="true"/>
-    <VoteCount xmlns="4873beb7-5857-4685-be1f-d57550cc96cc" xsi:nil="true"/>
-    <AverageRating xmlns="4873beb7-5857-4685-be1f-d57550cc96cc" xsi:nil="true"/>
-    <FeatureTagsTaxHTField0 xmlns="4873beb7-5857-4685-be1f-d57550cc96cc">
-      <Terms xmlns="http://schemas.microsoft.com/office/infopath/2007/PartnerControls"/>
-    </FeatureTagsTaxHTField0>
-    <Provider xmlns="4873beb7-5857-4685-be1f-d57550cc96cc" xsi:nil="true"/>
-    <UACurrentWords xmlns="4873beb7-5857-4685-be1f-d57550cc96cc" xsi:nil="true"/>
-    <AssetId xmlns="4873beb7-5857-4685-be1f-d57550cc96cc">TP104009677</AssetId>
-    <TPClientViewer xmlns="4873beb7-5857-4685-be1f-d57550cc96cc" xsi:nil="true"/>
-    <DSATActionTaken xmlns="4873beb7-5857-4685-be1f-d57550cc96cc" xsi:nil="true"/>
-    <APEditor xmlns="4873beb7-5857-4685-be1f-d57550cc96cc">
-      <UserInfo>
-        <DisplayName/>
-        <AccountId xsi:nil="true"/>
-        <AccountType/>
-      </UserInfo>
-    </APEditor>
-    <TPInstallLocation xmlns="4873beb7-5857-4685-be1f-d57550cc96cc" xsi:nil="true"/>
-    <OOCacheId xmlns="4873beb7-5857-4685-be1f-d57550cc96cc" xsi:nil="true"/>
-    <IsDeleted xmlns="4873beb7-5857-4685-be1f-d57550cc96cc">false</IsDeleted>
-    <PublishTargets xmlns="4873beb7-5857-4685-be1f-d57550cc96cc">OfficeOnlineVNext</PublishTargets>
-    <ApprovalLog xmlns="4873beb7-5857-4685-be1f-d57550cc96cc" xsi:nil="true"/>
-    <BugNumber xmlns="4873beb7-5857-4685-be1f-d57550cc96cc" xsi:nil="true"/>
-    <CrawlForDependencies xmlns="4873beb7-5857-4685-be1f-d57550cc96cc">false</CrawlForDependencies>
-    <InternalTagsTaxHTField0 xmlns="4873beb7-5857-4685-be1f-d57550cc96cc">
-      <Terms xmlns="http://schemas.microsoft.com/office/infopath/2007/PartnerControls"/>
-    </InternalTagsTaxHTField0>
-    <LastHandOff xmlns="4873beb7-5857-4685-be1f-d57550cc96cc" xsi:nil="true"/>
-    <Milestone xmlns="4873beb7-5857-4685-be1f-d57550cc96cc" xsi:nil="true"/>
-    <OriginalRelease xmlns="4873beb7-5857-4685-be1f-d57550cc96cc">15</OriginalRelease>
-    <RecommendationsModifier xmlns="4873beb7-5857-4685-be1f-d57550cc96cc" xsi:nil="true"/>
-    <ScenarioTagsTaxHTField0 xmlns="4873beb7-5857-4685-be1f-d57550cc96cc">
-      <Terms xmlns="http://schemas.microsoft.com/office/infopath/2007/PartnerControls"/>
-    </ScenarioTagsTaxHTField0>
-    <UANotes xmlns="4873beb7-5857-4685-be1f-d57550cc96cc" xsi:nil="true"/>
-  </documentManagement>
-</p:properties>
+<?mso-contentType ?>
+<FormTemplates xmlns="http://schemas.microsoft.com/sharepoint/v3/contenttype/forms">
+  <Display>DocumentLibraryForm</Display>
+  <Edit>AssetEditForm</Edit>
+  <New>DocumentLibraryForm</New>
+</FormTemplates>
 </file>
 
 <file path=customXml/itemProps1.xml><?xml version="1.0" encoding="utf-8"?>
@@ -13792,14 +14157,24 @@
 </file>
 
 <file path=customXml/itemProps2.xml><?xml version="1.0" encoding="utf-8"?>
-<ds:datastoreItem xmlns:ds="http://schemas.openxmlformats.org/officeDocument/2006/customXml" ds:itemID="{50B419A4-A49B-4AB2-9300-8DAC9AA1D6B2}">
+<ds:datastoreItem xmlns:ds="http://schemas.openxmlformats.org/officeDocument/2006/customXml" ds:itemID="{7CD43FFF-DB4D-48F9-9B06-D3ECC1826E47}">
   <ds:schemaRefs>
-    <ds:schemaRef ds:uri="http://schemas.microsoft.com/sharepoint/v3/contenttype/forms"/>
+    <ds:schemaRef ds:uri="http://schemas.microsoft.com/office/2006/metadata/properties"/>
+    <ds:schemaRef ds:uri="http://schemas.microsoft.com/office/infopath/2007/PartnerControls"/>
+    <ds:schemaRef ds:uri="4873beb7-5857-4685-be1f-d57550cc96cc"/>
   </ds:schemaRefs>
 </ds:datastoreItem>
 </file>
 
 <file path=customXml/itemProps3.xml><?xml version="1.0" encoding="utf-8"?>
+<ds:datastoreItem xmlns:ds="http://schemas.openxmlformats.org/officeDocument/2006/customXml" ds:itemID="{EAEA469F-68AC-4319-8169-937C61287810}">
+  <ds:schemaRefs>
+    <ds:schemaRef ds:uri="http://schemas.openxmlformats.org/officeDocument/2006/bibliography"/>
+  </ds:schemaRefs>
+</ds:datastoreItem>
+</file>
+
+<file path=customXml/itemProps4.xml><?xml version="1.0" encoding="utf-8"?>
 <ds:datastoreItem xmlns:ds="http://schemas.openxmlformats.org/officeDocument/2006/customXml" ds:itemID="{8D3C91CA-9AA6-4AB3-BC66-B18F43E6382D}">
   <ds:schemaRefs>
     <ds:schemaRef ds:uri="http://schemas.microsoft.com/office/2006/metadata/contentType"/>
@@ -13817,20 +14192,10 @@
 </ds:datastoreItem>
 </file>
 
-<file path=customXml/itemProps4.xml><?xml version="1.0" encoding="utf-8"?>
-<ds:datastoreItem xmlns:ds="http://schemas.openxmlformats.org/officeDocument/2006/customXml" ds:itemID="{EAEA469F-68AC-4319-8169-937C61287810}">
+<file path=customXml/itemProps5.xml><?xml version="1.0" encoding="utf-8"?>
+<ds:datastoreItem xmlns:ds="http://schemas.openxmlformats.org/officeDocument/2006/customXml" ds:itemID="{50B419A4-A49B-4AB2-9300-8DAC9AA1D6B2}">
   <ds:schemaRefs>
-    <ds:schemaRef ds:uri="http://schemas.openxmlformats.org/officeDocument/2006/bibliography"/>
-  </ds:schemaRefs>
-</ds:datastoreItem>
-</file>
-
-<file path=customXml/itemProps5.xml><?xml version="1.0" encoding="utf-8"?>
-<ds:datastoreItem xmlns:ds="http://schemas.openxmlformats.org/officeDocument/2006/customXml" ds:itemID="{7CD43FFF-DB4D-48F9-9B06-D3ECC1826E47}">
-  <ds:schemaRefs>
-    <ds:schemaRef ds:uri="http://schemas.microsoft.com/office/2006/metadata/properties"/>
-    <ds:schemaRef ds:uri="http://schemas.microsoft.com/office/infopath/2007/PartnerControls"/>
-    <ds:schemaRef ds:uri="4873beb7-5857-4685-be1f-d57550cc96cc"/>
+    <ds:schemaRef ds:uri="http://schemas.microsoft.com/sharepoint/v3/contenttype/forms"/>
   </ds:schemaRefs>
 </ds:datastoreItem>
 </file>
</xml_diff>